<commit_message>
Ispravljeni SSU Vladimir Milijic
</commit_message>
<xml_diff>
--- a/dokumenti/ssu/SSU-Brisanje komentara sa sadrzaja.docx
+++ b/dokumenti/ssu/SSU-Brisanje komentara sa sadrzaja.docx
@@ -2167,6 +2167,9 @@
         <w:t xml:space="preserve"> komentar” </w:t>
       </w:r>
       <w:r>
+        <w:t xml:space="preserve">,koje se nalazi pored svakog komentara, </w:t>
+      </w:r>
+      <w:r>
         <w:t>ukloni komentar.</w:t>
       </w:r>
     </w:p>
@@ -2502,7 +2505,7 @@
             <w:rPr>
               <w:noProof/>
             </w:rPr>
-            <w:t>7</w:t>
+            <w:t>6</w:t>
           </w:r>
         </w:fldSimple>
       </w:p>
@@ -4478,7 +4481,7 @@
   <a:extraClrSchemeLst/>
   <a:extLst>
     <a:ext uri="{05A4C25C-085E-4340-85A3-A5531E510DB2}">
-      <thm15:themeFamily xmlns="" xmlns:thm15="http://schemas.microsoft.com/office/thememl/2012/main" name="Office Theme" id="{62F939B6-93AF-4DB8-9C6B-D6C7DFDC589F}" vid="{4A3C46E8-61CC-4603-A589-7422A47A8E4A}"/>
+      <thm15:themeFamily xmlns:thm15="http://schemas.microsoft.com/office/thememl/2012/main" xmlns="" name="Office Theme" id="{62F939B6-93AF-4DB8-9C6B-D6C7DFDC589F}" vid="{4A3C46E8-61CC-4603-A589-7422A47A8E4A}"/>
     </a:ext>
   </a:extLst>
 </a:theme>

</xml_diff>